<commit_message>
adding changes to the development branch
</commit_message>
<xml_diff>
--- a/Documentation.docx
+++ b/Documentation.docx
@@ -46,939 +46,20 @@
         </w:rPr>
         <w:t>План за Система за Онлайн Курсове</w:t>
       </w:r>
-      <w:bookmarkStart w:id="0" w:name="_GoBack"/>
-      <w:bookmarkEnd w:id="0"/>
-    </w:p>
-    <w:p>
-      <w:pPr>
-        <w:numPr>
-          <w:ilvl w:val="0"/>
-          <w:numId w:val="1"/>
-        </w:numPr>
-        <w:spacing w:before="100" w:beforeAutospacing="1" w:after="100" w:afterAutospacing="1" w:line="240" w:lineRule="auto"/>
-        <w:rPr>
-          <w:rFonts w:ascii="Times New Roman" w:eastAsia="Times New Roman" w:hAnsi="Times New Roman" w:cs="Times New Roman"/>
-          <w:sz w:val="24"/>
-          <w:szCs w:val="24"/>
-          <w:lang w:eastAsia="bg-BG"/>
-        </w:rPr>
-      </w:pPr>
-      <w:r>
-        <w:rPr>
-          <w:rFonts w:ascii="Times New Roman" w:eastAsia="Times New Roman" w:hAnsi="Times New Roman" w:cs="Times New Roman"/>
-          <w:b/>
+    </w:p>
+    <w:p>
+      <w:pPr>
+        <w:spacing w:before="100" w:beforeAutospacing="1" w:after="100" w:afterAutospacing="1" w:line="240" w:lineRule="auto"/>
+        <w:outlineLvl w:val="2"/>
+        <w:rPr>
+          <w:rFonts w:ascii="Times New Roman" w:eastAsia="Times New Roman" w:hAnsi="Times New Roman" w:cs="Times New Roman"/>
           <w:bCs/>
-          <w:sz w:val="24"/>
-          <w:szCs w:val="24"/>
-          <w:lang w:eastAsia="bg-BG"/>
-        </w:rPr>
-        <w:t>Начална Страница:</w:t>
-      </w:r>
-    </w:p>
-    <w:p>
-      <w:pPr>
-        <w:numPr>
-          <w:ilvl w:val="1"/>
-          <w:numId w:val="1"/>
-        </w:numPr>
-        <w:spacing w:before="100" w:beforeAutospacing="1" w:after="100" w:afterAutospacing="1" w:line="240" w:lineRule="auto"/>
-        <w:rPr>
-          <w:rFonts w:ascii="Times New Roman" w:eastAsia="Times New Roman" w:hAnsi="Times New Roman" w:cs="Times New Roman"/>
-          <w:sz w:val="24"/>
-          <w:szCs w:val="24"/>
-          <w:lang w:eastAsia="bg-BG"/>
-        </w:rPr>
-      </w:pPr>
-      <w:r>
-        <w:rPr>
-          <w:rFonts w:ascii="Times New Roman" w:eastAsia="Times New Roman" w:hAnsi="Times New Roman" w:cs="Times New Roman"/>
-          <w:sz w:val="24"/>
-          <w:szCs w:val="24"/>
-          <w:lang w:eastAsia="bg-BG"/>
-        </w:rPr>
-        <w:t>Покажете списък с активните курсове.</w:t>
-      </w:r>
-    </w:p>
-    <w:p>
-      <w:pPr>
-        <w:numPr>
-          <w:ilvl w:val="1"/>
-          <w:numId w:val="1"/>
-        </w:numPr>
-        <w:spacing w:before="100" w:beforeAutospacing="1" w:after="100" w:afterAutospacing="1" w:line="240" w:lineRule="auto"/>
-        <w:rPr>
-          <w:rFonts w:ascii="Times New Roman" w:eastAsia="Times New Roman" w:hAnsi="Times New Roman" w:cs="Times New Roman"/>
-          <w:sz w:val="24"/>
-          <w:szCs w:val="24"/>
-          <w:lang w:eastAsia="bg-BG"/>
-        </w:rPr>
-      </w:pPr>
-      <w:r>
-        <w:rPr>
-          <w:rFonts w:ascii="Times New Roman" w:eastAsia="Times New Roman" w:hAnsi="Times New Roman" w:cs="Times New Roman"/>
-          <w:sz w:val="24"/>
-          <w:szCs w:val="24"/>
-          <w:lang w:eastAsia="bg-BG"/>
-        </w:rPr>
-        <w:t>Включете бутони или филтри за сортиране по ниво на трудност, категория, и др.</w:t>
-      </w:r>
-    </w:p>
-    <w:p>
-      <w:pPr>
-        <w:numPr>
-          <w:ilvl w:val="0"/>
-          <w:numId w:val="1"/>
-        </w:numPr>
-        <w:spacing w:before="100" w:beforeAutospacing="1" w:after="100" w:afterAutospacing="1" w:line="240" w:lineRule="auto"/>
-        <w:rPr>
-          <w:rFonts w:ascii="Times New Roman" w:eastAsia="Times New Roman" w:hAnsi="Times New Roman" w:cs="Times New Roman"/>
-          <w:sz w:val="24"/>
-          <w:szCs w:val="24"/>
-          <w:lang w:eastAsia="bg-BG"/>
-        </w:rPr>
-      </w:pPr>
-      <w:r>
-        <w:rPr>
-          <w:rFonts w:ascii="Times New Roman" w:eastAsia="Times New Roman" w:hAnsi="Times New Roman" w:cs="Times New Roman"/>
-          <w:b/>
-          <w:bCs/>
-          <w:sz w:val="24"/>
-          <w:szCs w:val="24"/>
-          <w:lang w:eastAsia="bg-BG"/>
-        </w:rPr>
-        <w:t>Регистрация и Вход:</w:t>
-      </w:r>
-    </w:p>
-    <w:p>
-      <w:pPr>
-        <w:numPr>
-          <w:ilvl w:val="1"/>
-          <w:numId w:val="1"/>
-        </w:numPr>
-        <w:spacing w:before="100" w:beforeAutospacing="1" w:after="100" w:afterAutospacing="1" w:line="240" w:lineRule="auto"/>
-        <w:rPr>
-          <w:rFonts w:ascii="Times New Roman" w:eastAsia="Times New Roman" w:hAnsi="Times New Roman" w:cs="Times New Roman"/>
-          <w:sz w:val="24"/>
-          <w:szCs w:val="24"/>
-          <w:lang w:eastAsia="bg-BG"/>
-        </w:rPr>
-      </w:pPr>
-      <w:r>
-        <w:rPr>
-          <w:rFonts w:ascii="Times New Roman" w:eastAsia="Times New Roman" w:hAnsi="Times New Roman" w:cs="Times New Roman"/>
-          <w:sz w:val="24"/>
-          <w:szCs w:val="24"/>
-          <w:lang w:eastAsia="bg-BG"/>
-        </w:rPr>
-        <w:t>Позволете потребителите да се регистрират и влизат в системата.</w:t>
-      </w:r>
-    </w:p>
-    <w:p>
-      <w:pPr>
-        <w:numPr>
-          <w:ilvl w:val="1"/>
-          <w:numId w:val="1"/>
-        </w:numPr>
-        <w:spacing w:before="100" w:beforeAutospacing="1" w:after="100" w:afterAutospacing="1" w:line="240" w:lineRule="auto"/>
-        <w:rPr>
-          <w:rFonts w:ascii="Times New Roman" w:eastAsia="Times New Roman" w:hAnsi="Times New Roman" w:cs="Times New Roman"/>
-          <w:sz w:val="24"/>
-          <w:szCs w:val="24"/>
-          <w:lang w:eastAsia="bg-BG"/>
-        </w:rPr>
-      </w:pPr>
-      <w:r>
-        <w:rPr>
-          <w:rFonts w:ascii="Times New Roman" w:eastAsia="Times New Roman" w:hAnsi="Times New Roman" w:cs="Times New Roman"/>
-          <w:sz w:val="24"/>
-          <w:szCs w:val="24"/>
-          <w:lang w:eastAsia="bg-BG"/>
-        </w:rPr>
-        <w:t xml:space="preserve">Използвайте ASP.NET </w:t>
-      </w:r>
-      <w:proofErr w:type="spellStart"/>
-      <w:r>
-        <w:rPr>
-          <w:rFonts w:ascii="Times New Roman" w:eastAsia="Times New Roman" w:hAnsi="Times New Roman" w:cs="Times New Roman"/>
-          <w:sz w:val="24"/>
-          <w:szCs w:val="24"/>
-          <w:lang w:eastAsia="bg-BG"/>
-        </w:rPr>
-        <w:t>Identity</w:t>
-      </w:r>
-      <w:proofErr w:type="spellEnd"/>
-      <w:r>
-        <w:rPr>
-          <w:rFonts w:ascii="Times New Roman" w:eastAsia="Times New Roman" w:hAnsi="Times New Roman" w:cs="Times New Roman"/>
-          <w:sz w:val="24"/>
-          <w:szCs w:val="24"/>
-          <w:lang w:eastAsia="bg-BG"/>
-        </w:rPr>
-        <w:t xml:space="preserve"> </w:t>
-      </w:r>
-      <w:proofErr w:type="spellStart"/>
-      <w:r>
-        <w:rPr>
-          <w:rFonts w:ascii="Times New Roman" w:eastAsia="Times New Roman" w:hAnsi="Times New Roman" w:cs="Times New Roman"/>
-          <w:sz w:val="24"/>
-          <w:szCs w:val="24"/>
-          <w:lang w:eastAsia="bg-BG"/>
-        </w:rPr>
-        <w:t>System</w:t>
-      </w:r>
-      <w:proofErr w:type="spellEnd"/>
-      <w:r>
-        <w:rPr>
-          <w:rFonts w:ascii="Times New Roman" w:eastAsia="Times New Roman" w:hAnsi="Times New Roman" w:cs="Times New Roman"/>
-          <w:sz w:val="24"/>
-          <w:szCs w:val="24"/>
-          <w:lang w:eastAsia="bg-BG"/>
-        </w:rPr>
-        <w:t xml:space="preserve"> за управление на потребителите и ролите.</w:t>
-      </w:r>
-    </w:p>
-    <w:p>
-      <w:pPr>
-        <w:numPr>
-          <w:ilvl w:val="0"/>
-          <w:numId w:val="1"/>
-        </w:numPr>
-        <w:spacing w:before="100" w:beforeAutospacing="1" w:after="100" w:afterAutospacing="1" w:line="240" w:lineRule="auto"/>
-        <w:rPr>
-          <w:rFonts w:ascii="Times New Roman" w:eastAsia="Times New Roman" w:hAnsi="Times New Roman" w:cs="Times New Roman"/>
-          <w:sz w:val="24"/>
-          <w:szCs w:val="24"/>
-          <w:lang w:eastAsia="bg-BG"/>
-        </w:rPr>
-      </w:pPr>
-      <w:r>
-        <w:rPr>
-          <w:rFonts w:ascii="Times New Roman" w:eastAsia="Times New Roman" w:hAnsi="Times New Roman" w:cs="Times New Roman"/>
-          <w:b/>
-          <w:bCs/>
-          <w:sz w:val="24"/>
-          <w:szCs w:val="24"/>
-          <w:lang w:eastAsia="bg-BG"/>
-        </w:rPr>
-        <w:t>Курсове:</w:t>
-      </w:r>
-    </w:p>
-    <w:p>
-      <w:pPr>
-        <w:numPr>
-          <w:ilvl w:val="1"/>
-          <w:numId w:val="1"/>
-        </w:numPr>
-        <w:spacing w:before="100" w:beforeAutospacing="1" w:after="100" w:afterAutospacing="1" w:line="240" w:lineRule="auto"/>
-        <w:rPr>
-          <w:rFonts w:ascii="Times New Roman" w:eastAsia="Times New Roman" w:hAnsi="Times New Roman" w:cs="Times New Roman"/>
-          <w:sz w:val="24"/>
-          <w:szCs w:val="24"/>
-          <w:lang w:eastAsia="bg-BG"/>
-        </w:rPr>
-      </w:pPr>
-      <w:r>
-        <w:rPr>
-          <w:rFonts w:ascii="Times New Roman" w:eastAsia="Times New Roman" w:hAnsi="Times New Roman" w:cs="Times New Roman"/>
-          <w:sz w:val="24"/>
-          <w:szCs w:val="24"/>
-          <w:lang w:eastAsia="bg-BG"/>
-        </w:rPr>
-        <w:t>Създаване, редактиране и изтриване на курсове.</w:t>
-      </w:r>
-    </w:p>
-    <w:p>
-      <w:pPr>
-        <w:numPr>
-          <w:ilvl w:val="1"/>
-          <w:numId w:val="1"/>
-        </w:numPr>
-        <w:spacing w:before="100" w:beforeAutospacing="1" w:after="100" w:afterAutospacing="1" w:line="240" w:lineRule="auto"/>
-        <w:rPr>
-          <w:rFonts w:ascii="Times New Roman" w:eastAsia="Times New Roman" w:hAnsi="Times New Roman" w:cs="Times New Roman"/>
-          <w:sz w:val="24"/>
-          <w:szCs w:val="24"/>
-          <w:lang w:eastAsia="bg-BG"/>
-        </w:rPr>
-      </w:pPr>
-      <w:r>
-        <w:rPr>
-          <w:rFonts w:ascii="Times New Roman" w:eastAsia="Times New Roman" w:hAnsi="Times New Roman" w:cs="Times New Roman"/>
-          <w:sz w:val="24"/>
-          <w:szCs w:val="24"/>
-          <w:lang w:eastAsia="bg-BG"/>
-        </w:rPr>
-        <w:t>Добавяне на информация за курса - заглавие, описание, ниво на трудност, категория и др.</w:t>
-      </w:r>
-    </w:p>
-    <w:p>
-      <w:pPr>
-        <w:numPr>
-          <w:ilvl w:val="0"/>
-          <w:numId w:val="1"/>
-        </w:numPr>
-        <w:spacing w:before="100" w:beforeAutospacing="1" w:after="100" w:afterAutospacing="1" w:line="240" w:lineRule="auto"/>
-        <w:rPr>
-          <w:rFonts w:ascii="Times New Roman" w:eastAsia="Times New Roman" w:hAnsi="Times New Roman" w:cs="Times New Roman"/>
-          <w:sz w:val="24"/>
-          <w:szCs w:val="24"/>
-          <w:lang w:eastAsia="bg-BG"/>
-        </w:rPr>
-      </w:pPr>
-      <w:r>
-        <w:rPr>
-          <w:rFonts w:ascii="Times New Roman" w:eastAsia="Times New Roman" w:hAnsi="Times New Roman" w:cs="Times New Roman"/>
-          <w:b/>
-          <w:bCs/>
-          <w:sz w:val="24"/>
-          <w:szCs w:val="24"/>
-          <w:lang w:eastAsia="bg-BG"/>
-        </w:rPr>
-        <w:t>Записвания и Потребители:</w:t>
-      </w:r>
-    </w:p>
-    <w:p>
-      <w:pPr>
-        <w:numPr>
-          <w:ilvl w:val="1"/>
-          <w:numId w:val="1"/>
-        </w:numPr>
-        <w:spacing w:before="100" w:beforeAutospacing="1" w:after="100" w:afterAutospacing="1" w:line="240" w:lineRule="auto"/>
-        <w:rPr>
-          <w:rFonts w:ascii="Times New Roman" w:eastAsia="Times New Roman" w:hAnsi="Times New Roman" w:cs="Times New Roman"/>
-          <w:sz w:val="24"/>
-          <w:szCs w:val="24"/>
-          <w:lang w:eastAsia="bg-BG"/>
-        </w:rPr>
-      </w:pPr>
-      <w:r>
-        <w:rPr>
-          <w:rFonts w:ascii="Times New Roman" w:eastAsia="Times New Roman" w:hAnsi="Times New Roman" w:cs="Times New Roman"/>
-          <w:sz w:val="24"/>
-          <w:szCs w:val="24"/>
-          <w:lang w:eastAsia="bg-BG"/>
-        </w:rPr>
-        <w:t>Възможност за потребителите да се записват и отписват от курсове.</w:t>
-      </w:r>
-    </w:p>
-    <w:p>
-      <w:pPr>
-        <w:numPr>
-          <w:ilvl w:val="1"/>
-          <w:numId w:val="1"/>
-        </w:numPr>
-        <w:spacing w:before="100" w:beforeAutospacing="1" w:after="100" w:afterAutospacing="1" w:line="240" w:lineRule="auto"/>
-        <w:rPr>
-          <w:rFonts w:ascii="Times New Roman" w:eastAsia="Times New Roman" w:hAnsi="Times New Roman" w:cs="Times New Roman"/>
-          <w:sz w:val="24"/>
-          <w:szCs w:val="24"/>
-          <w:lang w:eastAsia="bg-BG"/>
-        </w:rPr>
-      </w:pPr>
-      <w:r>
-        <w:rPr>
-          <w:rFonts w:ascii="Times New Roman" w:eastAsia="Times New Roman" w:hAnsi="Times New Roman" w:cs="Times New Roman"/>
-          <w:sz w:val="24"/>
-          <w:szCs w:val="24"/>
-          <w:lang w:eastAsia="bg-BG"/>
-        </w:rPr>
-        <w:t>Преглед на записаните потребители за всеки курс.</w:t>
-      </w:r>
-    </w:p>
-    <w:p>
-      <w:pPr>
-        <w:numPr>
-          <w:ilvl w:val="0"/>
-          <w:numId w:val="1"/>
-        </w:numPr>
-        <w:spacing w:before="100" w:beforeAutospacing="1" w:after="100" w:afterAutospacing="1" w:line="240" w:lineRule="auto"/>
-        <w:rPr>
-          <w:rFonts w:ascii="Times New Roman" w:eastAsia="Times New Roman" w:hAnsi="Times New Roman" w:cs="Times New Roman"/>
-          <w:sz w:val="24"/>
-          <w:szCs w:val="24"/>
-          <w:lang w:eastAsia="bg-BG"/>
-        </w:rPr>
-      </w:pPr>
-      <w:r>
-        <w:rPr>
-          <w:rFonts w:ascii="Times New Roman" w:eastAsia="Times New Roman" w:hAnsi="Times New Roman" w:cs="Times New Roman"/>
-          <w:b/>
-          <w:bCs/>
-          <w:sz w:val="24"/>
-          <w:szCs w:val="24"/>
-          <w:lang w:eastAsia="bg-BG"/>
-        </w:rPr>
-        <w:t>Задачи и Оценки:</w:t>
-      </w:r>
-    </w:p>
-    <w:p>
-      <w:pPr>
-        <w:numPr>
-          <w:ilvl w:val="1"/>
-          <w:numId w:val="1"/>
-        </w:numPr>
-        <w:spacing w:before="100" w:beforeAutospacing="1" w:after="100" w:afterAutospacing="1" w:line="240" w:lineRule="auto"/>
-        <w:rPr>
-          <w:rFonts w:ascii="Times New Roman" w:eastAsia="Times New Roman" w:hAnsi="Times New Roman" w:cs="Times New Roman"/>
-          <w:sz w:val="24"/>
-          <w:szCs w:val="24"/>
-          <w:lang w:eastAsia="bg-BG"/>
-        </w:rPr>
-      </w:pPr>
-      <w:r>
-        <w:rPr>
-          <w:rFonts w:ascii="Times New Roman" w:eastAsia="Times New Roman" w:hAnsi="Times New Roman" w:cs="Times New Roman"/>
-          <w:sz w:val="24"/>
-          <w:szCs w:val="24"/>
-          <w:lang w:eastAsia="bg-BG"/>
-        </w:rPr>
-        <w:t>Създаване и качване на задачи или тестове за курсове.</w:t>
-      </w:r>
-    </w:p>
-    <w:p>
-      <w:pPr>
-        <w:numPr>
-          <w:ilvl w:val="1"/>
-          <w:numId w:val="1"/>
-        </w:numPr>
-        <w:spacing w:before="100" w:beforeAutospacing="1" w:after="100" w:afterAutospacing="1" w:line="240" w:lineRule="auto"/>
-        <w:rPr>
-          <w:rFonts w:ascii="Times New Roman" w:eastAsia="Times New Roman" w:hAnsi="Times New Roman" w:cs="Times New Roman"/>
-          <w:sz w:val="24"/>
-          <w:szCs w:val="24"/>
-          <w:lang w:eastAsia="bg-BG"/>
-        </w:rPr>
-      </w:pPr>
-      <w:r>
-        <w:rPr>
-          <w:rFonts w:ascii="Times New Roman" w:eastAsia="Times New Roman" w:hAnsi="Times New Roman" w:cs="Times New Roman"/>
-          <w:sz w:val="24"/>
-          <w:szCs w:val="24"/>
-          <w:lang w:eastAsia="bg-BG"/>
-        </w:rPr>
-        <w:t>Възможност за оценяване и даване на обратна връзка от страна на администраторите.</w:t>
-      </w:r>
-    </w:p>
-    <w:p>
-      <w:pPr>
-        <w:numPr>
-          <w:ilvl w:val="0"/>
-          <w:numId w:val="1"/>
-        </w:numPr>
-        <w:spacing w:before="100" w:beforeAutospacing="1" w:after="100" w:afterAutospacing="1" w:line="240" w:lineRule="auto"/>
-        <w:rPr>
-          <w:rFonts w:ascii="Times New Roman" w:eastAsia="Times New Roman" w:hAnsi="Times New Roman" w:cs="Times New Roman"/>
-          <w:sz w:val="24"/>
-          <w:szCs w:val="24"/>
-          <w:lang w:eastAsia="bg-BG"/>
-        </w:rPr>
-      </w:pPr>
-      <w:r>
-        <w:rPr>
-          <w:rFonts w:ascii="Times New Roman" w:eastAsia="Times New Roman" w:hAnsi="Times New Roman" w:cs="Times New Roman"/>
-          <w:b/>
-          <w:bCs/>
-          <w:sz w:val="24"/>
-          <w:szCs w:val="24"/>
-          <w:lang w:eastAsia="bg-BG"/>
-        </w:rPr>
-        <w:t>Търсене и Филтриране:</w:t>
-      </w:r>
-    </w:p>
-    <w:p>
-      <w:pPr>
-        <w:numPr>
-          <w:ilvl w:val="1"/>
-          <w:numId w:val="1"/>
-        </w:numPr>
-        <w:spacing w:before="100" w:beforeAutospacing="1" w:after="100" w:afterAutospacing="1" w:line="240" w:lineRule="auto"/>
-        <w:rPr>
-          <w:rFonts w:ascii="Times New Roman" w:eastAsia="Times New Roman" w:hAnsi="Times New Roman" w:cs="Times New Roman"/>
-          <w:sz w:val="24"/>
-          <w:szCs w:val="24"/>
-          <w:lang w:eastAsia="bg-BG"/>
-        </w:rPr>
-      </w:pPr>
-      <w:r>
-        <w:rPr>
-          <w:rFonts w:ascii="Times New Roman" w:eastAsia="Times New Roman" w:hAnsi="Times New Roman" w:cs="Times New Roman"/>
-          <w:sz w:val="24"/>
-          <w:szCs w:val="24"/>
-          <w:lang w:eastAsia="bg-BG"/>
-        </w:rPr>
-        <w:t>Търсене на курсове по заглавие или категория.</w:t>
-      </w:r>
-    </w:p>
-    <w:p>
-      <w:pPr>
-        <w:numPr>
-          <w:ilvl w:val="1"/>
-          <w:numId w:val="1"/>
-        </w:numPr>
-        <w:spacing w:before="100" w:beforeAutospacing="1" w:after="100" w:afterAutospacing="1" w:line="240" w:lineRule="auto"/>
-        <w:rPr>
-          <w:rFonts w:ascii="Times New Roman" w:eastAsia="Times New Roman" w:hAnsi="Times New Roman" w:cs="Times New Roman"/>
-          <w:sz w:val="24"/>
-          <w:szCs w:val="24"/>
-          <w:lang w:eastAsia="bg-BG"/>
-        </w:rPr>
-      </w:pPr>
-      <w:r>
-        <w:rPr>
-          <w:rFonts w:ascii="Times New Roman" w:eastAsia="Times New Roman" w:hAnsi="Times New Roman" w:cs="Times New Roman"/>
-          <w:sz w:val="24"/>
-          <w:szCs w:val="24"/>
-          <w:lang w:eastAsia="bg-BG"/>
-        </w:rPr>
-        <w:t>Филтриране по ниво на трудност и статус на курса (активен, завършен).</w:t>
-      </w:r>
-    </w:p>
-    <w:p>
-      <w:pPr>
-        <w:numPr>
-          <w:ilvl w:val="0"/>
-          <w:numId w:val="1"/>
-        </w:numPr>
-        <w:spacing w:before="100" w:beforeAutospacing="1" w:after="100" w:afterAutospacing="1" w:line="240" w:lineRule="auto"/>
-        <w:rPr>
-          <w:rFonts w:ascii="Times New Roman" w:eastAsia="Times New Roman" w:hAnsi="Times New Roman" w:cs="Times New Roman"/>
-          <w:sz w:val="24"/>
-          <w:szCs w:val="24"/>
-          <w:lang w:eastAsia="bg-BG"/>
-        </w:rPr>
-      </w:pPr>
-      <w:r>
-        <w:rPr>
-          <w:rFonts w:ascii="Times New Roman" w:eastAsia="Times New Roman" w:hAnsi="Times New Roman" w:cs="Times New Roman"/>
-          <w:b/>
-          <w:bCs/>
-          <w:sz w:val="24"/>
-          <w:szCs w:val="24"/>
-          <w:lang w:eastAsia="bg-BG"/>
-        </w:rPr>
-        <w:t>Сигурност и Тестване:</w:t>
-      </w:r>
-    </w:p>
-    <w:p>
-      <w:pPr>
-        <w:numPr>
-          <w:ilvl w:val="1"/>
-          <w:numId w:val="1"/>
-        </w:numPr>
-        <w:spacing w:before="100" w:beforeAutospacing="1" w:after="100" w:afterAutospacing="1" w:line="240" w:lineRule="auto"/>
-        <w:rPr>
-          <w:rFonts w:ascii="Times New Roman" w:eastAsia="Times New Roman" w:hAnsi="Times New Roman" w:cs="Times New Roman"/>
-          <w:sz w:val="24"/>
-          <w:szCs w:val="24"/>
-          <w:lang w:eastAsia="bg-BG"/>
-        </w:rPr>
-      </w:pPr>
-      <w:r>
-        <w:rPr>
-          <w:rFonts w:ascii="Times New Roman" w:eastAsia="Times New Roman" w:hAnsi="Times New Roman" w:cs="Times New Roman"/>
-          <w:sz w:val="24"/>
-          <w:szCs w:val="24"/>
-          <w:lang w:eastAsia="bg-BG"/>
-        </w:rPr>
-        <w:t>Имплементация на мерки за сигурност срещу SQL инжекции, XSS и CSRF атаки.</w:t>
-      </w:r>
-    </w:p>
-    <w:p>
-      <w:pPr>
-        <w:numPr>
-          <w:ilvl w:val="1"/>
-          <w:numId w:val="1"/>
-        </w:numPr>
-        <w:spacing w:before="100" w:beforeAutospacing="1" w:after="100" w:afterAutospacing="1" w:line="240" w:lineRule="auto"/>
-        <w:rPr>
-          <w:rFonts w:ascii="Times New Roman" w:eastAsia="Times New Roman" w:hAnsi="Times New Roman" w:cs="Times New Roman"/>
-          <w:sz w:val="24"/>
-          <w:szCs w:val="24"/>
-          <w:lang w:eastAsia="bg-BG"/>
-        </w:rPr>
-      </w:pPr>
-      <w:r>
-        <w:rPr>
-          <w:rFonts w:ascii="Times New Roman" w:eastAsia="Times New Roman" w:hAnsi="Times New Roman" w:cs="Times New Roman"/>
-          <w:sz w:val="24"/>
-          <w:szCs w:val="24"/>
-          <w:lang w:eastAsia="bg-BG"/>
-        </w:rPr>
-        <w:t>Написване на модулни тестове за важните части от приложението.</w:t>
-      </w:r>
-    </w:p>
-    <w:p>
-      <w:pPr>
-        <w:numPr>
-          <w:ilvl w:val="0"/>
-          <w:numId w:val="1"/>
-        </w:numPr>
-        <w:spacing w:before="100" w:beforeAutospacing="1" w:after="100" w:afterAutospacing="1" w:line="240" w:lineRule="auto"/>
-        <w:rPr>
-          <w:rFonts w:ascii="Times New Roman" w:eastAsia="Times New Roman" w:hAnsi="Times New Roman" w:cs="Times New Roman"/>
-          <w:sz w:val="24"/>
-          <w:szCs w:val="24"/>
-          <w:lang w:eastAsia="bg-BG"/>
-        </w:rPr>
-      </w:pPr>
-      <w:r>
-        <w:rPr>
-          <w:rFonts w:ascii="Times New Roman" w:eastAsia="Times New Roman" w:hAnsi="Times New Roman" w:cs="Times New Roman"/>
-          <w:b/>
-          <w:bCs/>
-          <w:sz w:val="24"/>
-          <w:szCs w:val="24"/>
-          <w:lang w:eastAsia="bg-BG"/>
-        </w:rPr>
-        <w:t>Интерактивност със събития (бонус):</w:t>
-      </w:r>
-    </w:p>
-    <w:p>
-      <w:pPr>
-        <w:numPr>
-          <w:ilvl w:val="1"/>
-          <w:numId w:val="1"/>
-        </w:numPr>
-        <w:spacing w:before="100" w:beforeAutospacing="1" w:after="100" w:afterAutospacing="1" w:line="240" w:lineRule="auto"/>
-        <w:rPr>
-          <w:rFonts w:ascii="Times New Roman" w:eastAsia="Times New Roman" w:hAnsi="Times New Roman" w:cs="Times New Roman"/>
-          <w:sz w:val="24"/>
-          <w:szCs w:val="24"/>
-          <w:lang w:eastAsia="bg-BG"/>
-        </w:rPr>
-      </w:pPr>
-      <w:r>
-        <w:rPr>
-          <w:rFonts w:ascii="Times New Roman" w:eastAsia="Times New Roman" w:hAnsi="Times New Roman" w:cs="Times New Roman"/>
-          <w:sz w:val="24"/>
-          <w:szCs w:val="24"/>
-          <w:lang w:eastAsia="bg-BG"/>
-        </w:rPr>
-        <w:t xml:space="preserve">Използване на </w:t>
-      </w:r>
-      <w:proofErr w:type="spellStart"/>
-      <w:r>
-        <w:rPr>
-          <w:rFonts w:ascii="Times New Roman" w:eastAsia="Times New Roman" w:hAnsi="Times New Roman" w:cs="Times New Roman"/>
-          <w:sz w:val="24"/>
-          <w:szCs w:val="24"/>
-          <w:lang w:eastAsia="bg-BG"/>
-        </w:rPr>
-        <w:t>SignalR</w:t>
-      </w:r>
-      <w:proofErr w:type="spellEnd"/>
-      <w:r>
-        <w:rPr>
-          <w:rFonts w:ascii="Times New Roman" w:eastAsia="Times New Roman" w:hAnsi="Times New Roman" w:cs="Times New Roman"/>
-          <w:sz w:val="24"/>
-          <w:szCs w:val="24"/>
-          <w:lang w:eastAsia="bg-BG"/>
-        </w:rPr>
-        <w:t xml:space="preserve"> за реално временни актуализации, например чат между потребителите на курсовете.</w:t>
-      </w:r>
-    </w:p>
-    <w:p>
-      <w:pPr>
-        <w:numPr>
-          <w:ilvl w:val="0"/>
-          <w:numId w:val="1"/>
-        </w:numPr>
-        <w:spacing w:before="100" w:beforeAutospacing="1" w:after="100" w:afterAutospacing="1" w:line="240" w:lineRule="auto"/>
-        <w:rPr>
-          <w:rFonts w:ascii="Times New Roman" w:eastAsia="Times New Roman" w:hAnsi="Times New Roman" w:cs="Times New Roman"/>
-          <w:sz w:val="24"/>
-          <w:szCs w:val="24"/>
-          <w:lang w:eastAsia="bg-BG"/>
-        </w:rPr>
-      </w:pPr>
-      <w:proofErr w:type="spellStart"/>
-      <w:r>
-        <w:rPr>
-          <w:rFonts w:ascii="Times New Roman" w:eastAsia="Times New Roman" w:hAnsi="Times New Roman" w:cs="Times New Roman"/>
-          <w:b/>
-          <w:bCs/>
-          <w:sz w:val="24"/>
-          <w:szCs w:val="24"/>
-          <w:lang w:eastAsia="bg-BG"/>
-        </w:rPr>
-        <w:t>Front-End</w:t>
-      </w:r>
-      <w:proofErr w:type="spellEnd"/>
-      <w:r>
-        <w:rPr>
-          <w:rFonts w:ascii="Times New Roman" w:eastAsia="Times New Roman" w:hAnsi="Times New Roman" w:cs="Times New Roman"/>
-          <w:b/>
-          <w:bCs/>
-          <w:sz w:val="24"/>
-          <w:szCs w:val="24"/>
-          <w:lang w:eastAsia="bg-BG"/>
-        </w:rPr>
-        <w:t xml:space="preserve"> Framework (бонус):</w:t>
-      </w:r>
-    </w:p>
-    <w:p>
-      <w:pPr>
-        <w:numPr>
-          <w:ilvl w:val="1"/>
-          <w:numId w:val="1"/>
-        </w:numPr>
-        <w:spacing w:before="100" w:beforeAutospacing="1" w:after="100" w:afterAutospacing="1" w:line="240" w:lineRule="auto"/>
-        <w:rPr>
-          <w:rFonts w:ascii="Times New Roman" w:eastAsia="Times New Roman" w:hAnsi="Times New Roman" w:cs="Times New Roman"/>
-          <w:sz w:val="24"/>
-          <w:szCs w:val="24"/>
-          <w:lang w:eastAsia="bg-BG"/>
-        </w:rPr>
-      </w:pPr>
-      <w:r>
-        <w:rPr>
-          <w:rFonts w:ascii="Times New Roman" w:eastAsia="Times New Roman" w:hAnsi="Times New Roman" w:cs="Times New Roman"/>
-          <w:sz w:val="24"/>
-          <w:szCs w:val="24"/>
-          <w:lang w:eastAsia="bg-BG"/>
-        </w:rPr>
-        <w:t xml:space="preserve">Разглеждане на възможността за използване на </w:t>
-      </w:r>
-      <w:proofErr w:type="spellStart"/>
-      <w:r>
-        <w:rPr>
-          <w:rFonts w:ascii="Times New Roman" w:eastAsia="Times New Roman" w:hAnsi="Times New Roman" w:cs="Times New Roman"/>
-          <w:sz w:val="24"/>
-          <w:szCs w:val="24"/>
-          <w:lang w:eastAsia="bg-BG"/>
-        </w:rPr>
-        <w:t>Angular</w:t>
-      </w:r>
-      <w:proofErr w:type="spellEnd"/>
-      <w:r>
-        <w:rPr>
-          <w:rFonts w:ascii="Times New Roman" w:eastAsia="Times New Roman" w:hAnsi="Times New Roman" w:cs="Times New Roman"/>
-          <w:sz w:val="24"/>
-          <w:szCs w:val="24"/>
-          <w:lang w:eastAsia="bg-BG"/>
-        </w:rPr>
-        <w:t xml:space="preserve">, </w:t>
-      </w:r>
-      <w:proofErr w:type="spellStart"/>
-      <w:r>
-        <w:rPr>
-          <w:rFonts w:ascii="Times New Roman" w:eastAsia="Times New Roman" w:hAnsi="Times New Roman" w:cs="Times New Roman"/>
-          <w:sz w:val="24"/>
-          <w:szCs w:val="24"/>
-          <w:lang w:eastAsia="bg-BG"/>
-        </w:rPr>
-        <w:t>React</w:t>
-      </w:r>
-      <w:proofErr w:type="spellEnd"/>
-      <w:r>
-        <w:rPr>
-          <w:rFonts w:ascii="Times New Roman" w:eastAsia="Times New Roman" w:hAnsi="Times New Roman" w:cs="Times New Roman"/>
-          <w:sz w:val="24"/>
-          <w:szCs w:val="24"/>
-          <w:lang w:eastAsia="bg-BG"/>
-        </w:rPr>
-        <w:t xml:space="preserve"> или </w:t>
-      </w:r>
-      <w:proofErr w:type="spellStart"/>
-      <w:r>
-        <w:rPr>
-          <w:rFonts w:ascii="Times New Roman" w:eastAsia="Times New Roman" w:hAnsi="Times New Roman" w:cs="Times New Roman"/>
-          <w:sz w:val="24"/>
-          <w:szCs w:val="24"/>
-          <w:lang w:eastAsia="bg-BG"/>
-        </w:rPr>
-        <w:t>Blazor</w:t>
-      </w:r>
-      <w:proofErr w:type="spellEnd"/>
-      <w:r>
-        <w:rPr>
-          <w:rFonts w:ascii="Times New Roman" w:eastAsia="Times New Roman" w:hAnsi="Times New Roman" w:cs="Times New Roman"/>
-          <w:sz w:val="24"/>
-          <w:szCs w:val="24"/>
-          <w:lang w:eastAsia="bg-BG"/>
-        </w:rPr>
-        <w:t xml:space="preserve"> за подобрена интерактивност.</w:t>
-      </w:r>
-    </w:p>
-    <w:p>
-      <w:pPr>
-        <w:numPr>
-          <w:ilvl w:val="0"/>
-          <w:numId w:val="1"/>
-        </w:numPr>
-        <w:spacing w:before="100" w:beforeAutospacing="1" w:after="100" w:afterAutospacing="1" w:line="240" w:lineRule="auto"/>
-        <w:rPr>
-          <w:rFonts w:ascii="Times New Roman" w:eastAsia="Times New Roman" w:hAnsi="Times New Roman" w:cs="Times New Roman"/>
-          <w:sz w:val="24"/>
-          <w:szCs w:val="24"/>
-          <w:lang w:eastAsia="bg-BG"/>
-        </w:rPr>
-      </w:pPr>
-      <w:r>
-        <w:rPr>
-          <w:rFonts w:ascii="Times New Roman" w:eastAsia="Times New Roman" w:hAnsi="Times New Roman" w:cs="Times New Roman"/>
-          <w:b/>
-          <w:bCs/>
-          <w:sz w:val="24"/>
-          <w:szCs w:val="24"/>
-          <w:lang w:eastAsia="bg-BG"/>
-        </w:rPr>
-        <w:t>Дизайн и Изглед:</w:t>
-      </w:r>
-    </w:p>
-    <w:p>
-      <w:pPr>
-        <w:numPr>
-          <w:ilvl w:val="0"/>
-          <w:numId w:val="2"/>
-        </w:numPr>
-        <w:spacing w:before="100" w:beforeAutospacing="1" w:after="100" w:afterAutospacing="1" w:line="240" w:lineRule="auto"/>
-        <w:rPr>
-          <w:rFonts w:ascii="Times New Roman" w:eastAsia="Times New Roman" w:hAnsi="Times New Roman" w:cs="Times New Roman"/>
-          <w:sz w:val="24"/>
-          <w:szCs w:val="24"/>
-          <w:lang w:eastAsia="bg-BG"/>
-        </w:rPr>
-      </w:pPr>
-      <w:proofErr w:type="spellStart"/>
-      <w:r>
-        <w:rPr>
-          <w:rFonts w:ascii="Times New Roman" w:eastAsia="Times New Roman" w:hAnsi="Times New Roman" w:cs="Times New Roman"/>
-          <w:sz w:val="24"/>
-          <w:szCs w:val="24"/>
-          <w:lang w:eastAsia="bg-BG"/>
-        </w:rPr>
-        <w:t>Уделяне</w:t>
-      </w:r>
-      <w:proofErr w:type="spellEnd"/>
-      <w:r>
-        <w:rPr>
-          <w:rFonts w:ascii="Times New Roman" w:eastAsia="Times New Roman" w:hAnsi="Times New Roman" w:cs="Times New Roman"/>
-          <w:sz w:val="24"/>
-          <w:szCs w:val="24"/>
-          <w:lang w:eastAsia="bg-BG"/>
-        </w:rPr>
-        <w:t xml:space="preserve"> на внимание на добър дизайн и лесно ползване на интерфейса.</w:t>
-      </w:r>
-    </w:p>
-    <w:p>
-      <w:pPr>
-        <w:numPr>
-          <w:ilvl w:val="0"/>
-          <w:numId w:val="2"/>
-        </w:numPr>
-        <w:spacing w:before="100" w:beforeAutospacing="1" w:after="100" w:afterAutospacing="1" w:line="240" w:lineRule="auto"/>
-        <w:rPr>
-          <w:rFonts w:ascii="Times New Roman" w:eastAsia="Times New Roman" w:hAnsi="Times New Roman" w:cs="Times New Roman"/>
-          <w:sz w:val="24"/>
-          <w:szCs w:val="24"/>
-          <w:lang w:eastAsia="bg-BG"/>
-        </w:rPr>
-      </w:pPr>
-      <w:r>
-        <w:rPr>
-          <w:rFonts w:ascii="Times New Roman" w:eastAsia="Times New Roman" w:hAnsi="Times New Roman" w:cs="Times New Roman"/>
-          <w:sz w:val="24"/>
-          <w:szCs w:val="24"/>
-          <w:lang w:eastAsia="bg-BG"/>
-        </w:rPr>
-        <w:t xml:space="preserve">Поддръжка на </w:t>
-      </w:r>
-      <w:proofErr w:type="spellStart"/>
-      <w:r>
-        <w:rPr>
-          <w:rFonts w:ascii="Times New Roman" w:eastAsia="Times New Roman" w:hAnsi="Times New Roman" w:cs="Times New Roman"/>
-          <w:sz w:val="24"/>
-          <w:szCs w:val="24"/>
-          <w:lang w:eastAsia="bg-BG"/>
-        </w:rPr>
-        <w:t>респонсивен</w:t>
-      </w:r>
-      <w:proofErr w:type="spellEnd"/>
-      <w:r>
-        <w:rPr>
-          <w:rFonts w:ascii="Times New Roman" w:eastAsia="Times New Roman" w:hAnsi="Times New Roman" w:cs="Times New Roman"/>
-          <w:sz w:val="24"/>
-          <w:szCs w:val="24"/>
-          <w:lang w:eastAsia="bg-BG"/>
-        </w:rPr>
-        <w:t xml:space="preserve"> дизайн за различни устройства.</w:t>
-      </w:r>
-    </w:p>
-    <w:p>
-      <w:pPr>
-        <w:numPr>
-          <w:ilvl w:val="0"/>
-          <w:numId w:val="3"/>
-        </w:numPr>
-        <w:spacing w:before="100" w:beforeAutospacing="1" w:after="100" w:afterAutospacing="1" w:line="240" w:lineRule="auto"/>
-        <w:rPr>
-          <w:rFonts w:ascii="Times New Roman" w:eastAsia="Times New Roman" w:hAnsi="Times New Roman" w:cs="Times New Roman"/>
-          <w:sz w:val="24"/>
-          <w:szCs w:val="24"/>
-          <w:lang w:eastAsia="bg-BG"/>
-        </w:rPr>
-      </w:pPr>
-      <w:r>
-        <w:rPr>
-          <w:rFonts w:ascii="Times New Roman" w:eastAsia="Times New Roman" w:hAnsi="Times New Roman" w:cs="Times New Roman"/>
-          <w:b/>
-          <w:bCs/>
-          <w:sz w:val="24"/>
-          <w:szCs w:val="24"/>
-          <w:lang w:eastAsia="bg-BG"/>
-        </w:rPr>
-        <w:t>Интеграция на елементи от HTML5 (бонус):</w:t>
-      </w:r>
-    </w:p>
-    <w:p>
-      <w:pPr>
-        <w:numPr>
-          <w:ilvl w:val="0"/>
-          <w:numId w:val="4"/>
-        </w:numPr>
-        <w:spacing w:before="100" w:beforeAutospacing="1" w:after="100" w:afterAutospacing="1" w:line="240" w:lineRule="auto"/>
-        <w:rPr>
-          <w:rFonts w:ascii="Times New Roman" w:eastAsia="Times New Roman" w:hAnsi="Times New Roman" w:cs="Times New Roman"/>
-          <w:sz w:val="24"/>
-          <w:szCs w:val="24"/>
-          <w:lang w:eastAsia="bg-BG"/>
-        </w:rPr>
-      </w:pPr>
-      <w:r>
-        <w:rPr>
-          <w:rFonts w:ascii="Times New Roman" w:eastAsia="Times New Roman" w:hAnsi="Times New Roman" w:cs="Times New Roman"/>
-          <w:sz w:val="24"/>
-          <w:szCs w:val="24"/>
-          <w:lang w:eastAsia="bg-BG"/>
-        </w:rPr>
-        <w:t xml:space="preserve">Използване на HTML5 елементи като </w:t>
-      </w:r>
-      <w:proofErr w:type="spellStart"/>
-      <w:r>
-        <w:rPr>
-          <w:rFonts w:ascii="Times New Roman" w:eastAsia="Times New Roman" w:hAnsi="Times New Roman" w:cs="Times New Roman"/>
-          <w:sz w:val="24"/>
-          <w:szCs w:val="24"/>
-          <w:lang w:eastAsia="bg-BG"/>
-        </w:rPr>
-        <w:t>геолокация</w:t>
-      </w:r>
-      <w:proofErr w:type="spellEnd"/>
-      <w:r>
-        <w:rPr>
-          <w:rFonts w:ascii="Times New Roman" w:eastAsia="Times New Roman" w:hAnsi="Times New Roman" w:cs="Times New Roman"/>
-          <w:sz w:val="24"/>
-          <w:szCs w:val="24"/>
-          <w:lang w:eastAsia="bg-BG"/>
-        </w:rPr>
-        <w:t>, локално съхранение и SVG.</w:t>
-      </w:r>
-    </w:p>
-    <w:p>
-      <w:pPr>
-        <w:spacing w:before="100" w:beforeAutospacing="1" w:after="100" w:afterAutospacing="1" w:line="240" w:lineRule="auto"/>
-        <w:outlineLvl w:val="2"/>
+          <w:sz w:val="27"/>
+          <w:szCs w:val="27"/>
+          <w:lang w:eastAsia="bg-BG"/>
+        </w:rPr>
+      </w:pPr>
+      <w:r>
         <w:rPr>
           <w:rFonts w:ascii="Times New Roman" w:eastAsia="Times New Roman" w:hAnsi="Times New Roman" w:cs="Times New Roman"/>
           <w:b/>
@@ -987,8 +68,1009 @@
           <w:szCs w:val="27"/>
           <w:lang w:eastAsia="bg-BG"/>
         </w:rPr>
-      </w:pPr>
-      <w:r>
+        <w:t>Навигация</w:t>
+      </w:r>
+      <w:r>
+        <w:rPr>
+          <w:rFonts w:ascii="Times New Roman" w:eastAsia="Times New Roman" w:hAnsi="Times New Roman" w:cs="Times New Roman"/>
+          <w:bCs/>
+          <w:sz w:val="27"/>
+          <w:szCs w:val="27"/>
+          <w:lang w:eastAsia="bg-BG"/>
+        </w:rPr>
+        <w:t>: да има</w:t>
+      </w:r>
+      <w:r>
+        <w:rPr>
+          <w:rFonts w:ascii="Times New Roman" w:eastAsia="Times New Roman" w:hAnsi="Times New Roman" w:cs="Times New Roman"/>
+          <w:bCs/>
+          <w:sz w:val="27"/>
+          <w:szCs w:val="27"/>
+          <w:lang w:eastAsia="bg-BG"/>
+        </w:rPr>
+        <w:t xml:space="preserve"> </w:t>
+      </w:r>
+      <w:r>
+        <w:rPr>
+          <w:rFonts w:ascii="Times New Roman" w:eastAsia="Times New Roman" w:hAnsi="Times New Roman" w:cs="Times New Roman"/>
+          <w:bCs/>
+          <w:sz w:val="27"/>
+          <w:szCs w:val="27"/>
+          <w:lang w:val="en-US" w:eastAsia="bg-BG"/>
+        </w:rPr>
+        <w:t>home, all, add, become,</w:t>
+      </w:r>
+      <w:r>
+        <w:rPr>
+          <w:rFonts w:ascii="Times New Roman" w:eastAsia="Times New Roman" w:hAnsi="Times New Roman" w:cs="Times New Roman"/>
+          <w:bCs/>
+          <w:sz w:val="27"/>
+          <w:szCs w:val="27"/>
+          <w:lang w:eastAsia="bg-BG"/>
+        </w:rPr>
+        <w:t xml:space="preserve"> </w:t>
+      </w:r>
+      <w:r>
+        <w:rPr>
+          <w:rFonts w:ascii="Times New Roman" w:eastAsia="Times New Roman" w:hAnsi="Times New Roman" w:cs="Times New Roman"/>
+          <w:bCs/>
+          <w:sz w:val="27"/>
+          <w:szCs w:val="27"/>
+          <w:lang w:val="en-US" w:eastAsia="bg-BG"/>
+        </w:rPr>
+        <w:t xml:space="preserve">joined, </w:t>
+      </w:r>
+      <w:r>
+        <w:rPr>
+          <w:rFonts w:ascii="Times New Roman" w:eastAsia="Times New Roman" w:hAnsi="Times New Roman" w:cs="Times New Roman"/>
+          <w:bCs/>
+          <w:sz w:val="27"/>
+          <w:szCs w:val="27"/>
+          <w:lang w:val="en-US" w:eastAsia="bg-BG"/>
+        </w:rPr>
+        <w:t xml:space="preserve">marks, test, </w:t>
+      </w:r>
+      <w:r>
+        <w:rPr>
+          <w:rFonts w:ascii="Times New Roman" w:eastAsia="Times New Roman" w:hAnsi="Times New Roman" w:cs="Times New Roman"/>
+          <w:bCs/>
+          <w:sz w:val="27"/>
+          <w:szCs w:val="27"/>
+          <w:lang w:eastAsia="bg-BG"/>
+        </w:rPr>
+        <w:t>?форум или чат??</w:t>
+      </w:r>
+    </w:p>
+    <w:p>
+      <w:pPr>
+        <w:numPr>
+          <w:ilvl w:val="0"/>
+          <w:numId w:val="1"/>
+        </w:numPr>
+        <w:spacing w:before="100" w:beforeAutospacing="1" w:after="100" w:afterAutospacing="1" w:line="240" w:lineRule="auto"/>
+        <w:rPr>
+          <w:rFonts w:ascii="Times New Roman" w:eastAsia="Times New Roman" w:hAnsi="Times New Roman" w:cs="Times New Roman"/>
+          <w:sz w:val="24"/>
+          <w:szCs w:val="24"/>
+          <w:lang w:eastAsia="bg-BG"/>
+        </w:rPr>
+      </w:pPr>
+      <w:r>
+        <w:rPr>
+          <w:rFonts w:ascii="Times New Roman" w:eastAsia="Times New Roman" w:hAnsi="Times New Roman" w:cs="Times New Roman"/>
+          <w:b/>
+          <w:bCs/>
+          <w:sz w:val="24"/>
+          <w:szCs w:val="24"/>
+          <w:lang w:eastAsia="bg-BG"/>
+        </w:rPr>
+        <w:t>Начална Страница:</w:t>
+      </w:r>
+    </w:p>
+    <w:p>
+      <w:pPr>
+        <w:numPr>
+          <w:ilvl w:val="1"/>
+          <w:numId w:val="1"/>
+        </w:numPr>
+        <w:spacing w:before="100" w:beforeAutospacing="1" w:after="100" w:afterAutospacing="1" w:line="240" w:lineRule="auto"/>
+        <w:rPr>
+          <w:rFonts w:ascii="Times New Roman" w:eastAsia="Times New Roman" w:hAnsi="Times New Roman" w:cs="Times New Roman"/>
+          <w:sz w:val="24"/>
+          <w:szCs w:val="24"/>
+          <w:lang w:eastAsia="bg-BG"/>
+        </w:rPr>
+      </w:pPr>
+      <w:r>
+        <w:rPr>
+          <w:rFonts w:ascii="Times New Roman" w:eastAsia="Times New Roman" w:hAnsi="Times New Roman" w:cs="Times New Roman"/>
+          <w:sz w:val="24"/>
+          <w:szCs w:val="24"/>
+          <w:lang w:eastAsia="bg-BG"/>
+        </w:rPr>
+        <w:t>Покажете списък с активните курсове.</w:t>
+      </w:r>
+    </w:p>
+    <w:p>
+      <w:pPr>
+        <w:numPr>
+          <w:ilvl w:val="1"/>
+          <w:numId w:val="1"/>
+        </w:numPr>
+        <w:spacing w:before="100" w:beforeAutospacing="1" w:after="100" w:afterAutospacing="1" w:line="240" w:lineRule="auto"/>
+        <w:rPr>
+          <w:rFonts w:ascii="Times New Roman" w:eastAsia="Times New Roman" w:hAnsi="Times New Roman" w:cs="Times New Roman"/>
+          <w:sz w:val="24"/>
+          <w:szCs w:val="24"/>
+          <w:lang w:eastAsia="bg-BG"/>
+        </w:rPr>
+      </w:pPr>
+      <w:r>
+        <w:rPr>
+          <w:rFonts w:ascii="Times New Roman" w:eastAsia="Times New Roman" w:hAnsi="Times New Roman" w:cs="Times New Roman"/>
+          <w:sz w:val="24"/>
+          <w:szCs w:val="24"/>
+          <w:lang w:eastAsia="bg-BG"/>
+        </w:rPr>
+        <w:t>Включете бутони или филтри за сортиране по ниво на трудност, категория, и др.</w:t>
+      </w:r>
+    </w:p>
+    <w:p>
+      <w:pPr>
+        <w:numPr>
+          <w:ilvl w:val="0"/>
+          <w:numId w:val="1"/>
+        </w:numPr>
+        <w:spacing w:before="100" w:beforeAutospacing="1" w:after="100" w:afterAutospacing="1" w:line="240" w:lineRule="auto"/>
+        <w:rPr>
+          <w:rFonts w:ascii="Times New Roman" w:eastAsia="Times New Roman" w:hAnsi="Times New Roman" w:cs="Times New Roman"/>
+          <w:sz w:val="24"/>
+          <w:szCs w:val="24"/>
+          <w:lang w:eastAsia="bg-BG"/>
+        </w:rPr>
+      </w:pPr>
+      <w:r>
+        <w:rPr>
+          <w:rFonts w:ascii="Times New Roman" w:eastAsia="Times New Roman" w:hAnsi="Times New Roman" w:cs="Times New Roman"/>
+          <w:b/>
+          <w:bCs/>
+          <w:sz w:val="24"/>
+          <w:szCs w:val="24"/>
+          <w:lang w:eastAsia="bg-BG"/>
+        </w:rPr>
+        <w:t>Регистрация и Вход:</w:t>
+      </w:r>
+    </w:p>
+    <w:p>
+      <w:pPr>
+        <w:numPr>
+          <w:ilvl w:val="1"/>
+          <w:numId w:val="1"/>
+        </w:numPr>
+        <w:spacing w:before="100" w:beforeAutospacing="1" w:after="100" w:afterAutospacing="1" w:line="240" w:lineRule="auto"/>
+        <w:rPr>
+          <w:rFonts w:ascii="Times New Roman" w:eastAsia="Times New Roman" w:hAnsi="Times New Roman" w:cs="Times New Roman"/>
+          <w:sz w:val="24"/>
+          <w:szCs w:val="24"/>
+          <w:lang w:eastAsia="bg-BG"/>
+        </w:rPr>
+      </w:pPr>
+      <w:r>
+        <w:rPr>
+          <w:rFonts w:ascii="Times New Roman" w:eastAsia="Times New Roman" w:hAnsi="Times New Roman" w:cs="Times New Roman"/>
+          <w:sz w:val="24"/>
+          <w:szCs w:val="24"/>
+          <w:lang w:eastAsia="bg-BG"/>
+        </w:rPr>
+        <w:t>Позволете потребителите да се регистрират и влизат в системата.</w:t>
+      </w:r>
+    </w:p>
+    <w:p>
+      <w:pPr>
+        <w:numPr>
+          <w:ilvl w:val="1"/>
+          <w:numId w:val="1"/>
+        </w:numPr>
+        <w:spacing w:before="100" w:beforeAutospacing="1" w:after="100" w:afterAutospacing="1" w:line="240" w:lineRule="auto"/>
+        <w:rPr>
+          <w:rFonts w:ascii="Times New Roman" w:eastAsia="Times New Roman" w:hAnsi="Times New Roman" w:cs="Times New Roman"/>
+          <w:sz w:val="24"/>
+          <w:szCs w:val="24"/>
+          <w:lang w:eastAsia="bg-BG"/>
+        </w:rPr>
+      </w:pPr>
+      <w:r>
+        <w:rPr>
+          <w:rFonts w:ascii="Times New Roman" w:eastAsia="Times New Roman" w:hAnsi="Times New Roman" w:cs="Times New Roman"/>
+          <w:sz w:val="24"/>
+          <w:szCs w:val="24"/>
+          <w:lang w:eastAsia="bg-BG"/>
+        </w:rPr>
+        <w:t xml:space="preserve">Използвайте ASP.NET </w:t>
+      </w:r>
+      <w:proofErr w:type="spellStart"/>
+      <w:r>
+        <w:rPr>
+          <w:rFonts w:ascii="Times New Roman" w:eastAsia="Times New Roman" w:hAnsi="Times New Roman" w:cs="Times New Roman"/>
+          <w:sz w:val="24"/>
+          <w:szCs w:val="24"/>
+          <w:lang w:eastAsia="bg-BG"/>
+        </w:rPr>
+        <w:t>Identity</w:t>
+      </w:r>
+      <w:proofErr w:type="spellEnd"/>
+      <w:r>
+        <w:rPr>
+          <w:rFonts w:ascii="Times New Roman" w:eastAsia="Times New Roman" w:hAnsi="Times New Roman" w:cs="Times New Roman"/>
+          <w:sz w:val="24"/>
+          <w:szCs w:val="24"/>
+          <w:lang w:eastAsia="bg-BG"/>
+        </w:rPr>
+        <w:t xml:space="preserve"> </w:t>
+      </w:r>
+      <w:proofErr w:type="spellStart"/>
+      <w:r>
+        <w:rPr>
+          <w:rFonts w:ascii="Times New Roman" w:eastAsia="Times New Roman" w:hAnsi="Times New Roman" w:cs="Times New Roman"/>
+          <w:sz w:val="24"/>
+          <w:szCs w:val="24"/>
+          <w:lang w:eastAsia="bg-BG"/>
+        </w:rPr>
+        <w:t>System</w:t>
+      </w:r>
+      <w:proofErr w:type="spellEnd"/>
+      <w:r>
+        <w:rPr>
+          <w:rFonts w:ascii="Times New Roman" w:eastAsia="Times New Roman" w:hAnsi="Times New Roman" w:cs="Times New Roman"/>
+          <w:sz w:val="24"/>
+          <w:szCs w:val="24"/>
+          <w:lang w:eastAsia="bg-BG"/>
+        </w:rPr>
+        <w:t xml:space="preserve"> за управление на потребителите и ролите.</w:t>
+      </w:r>
+    </w:p>
+    <w:p>
+      <w:pPr>
+        <w:numPr>
+          <w:ilvl w:val="0"/>
+          <w:numId w:val="1"/>
+        </w:numPr>
+        <w:spacing w:before="100" w:beforeAutospacing="1" w:after="100" w:afterAutospacing="1" w:line="240" w:lineRule="auto"/>
+        <w:rPr>
+          <w:rFonts w:ascii="Times New Roman" w:eastAsia="Times New Roman" w:hAnsi="Times New Roman" w:cs="Times New Roman"/>
+          <w:sz w:val="24"/>
+          <w:szCs w:val="24"/>
+          <w:lang w:eastAsia="bg-BG"/>
+        </w:rPr>
+      </w:pPr>
+      <w:r>
+        <w:rPr>
+          <w:rFonts w:ascii="Times New Roman" w:eastAsia="Times New Roman" w:hAnsi="Times New Roman" w:cs="Times New Roman"/>
+          <w:b/>
+          <w:bCs/>
+          <w:sz w:val="24"/>
+          <w:szCs w:val="24"/>
+          <w:lang w:eastAsia="bg-BG"/>
+        </w:rPr>
+        <w:t>Курсове:</w:t>
+      </w:r>
+    </w:p>
+    <w:p>
+      <w:pPr>
+        <w:numPr>
+          <w:ilvl w:val="1"/>
+          <w:numId w:val="1"/>
+        </w:numPr>
+        <w:spacing w:before="100" w:beforeAutospacing="1" w:after="100" w:afterAutospacing="1" w:line="240" w:lineRule="auto"/>
+        <w:rPr>
+          <w:rFonts w:ascii="Times New Roman" w:eastAsia="Times New Roman" w:hAnsi="Times New Roman" w:cs="Times New Roman"/>
+          <w:sz w:val="24"/>
+          <w:szCs w:val="24"/>
+          <w:lang w:eastAsia="bg-BG"/>
+        </w:rPr>
+      </w:pPr>
+      <w:r>
+        <w:rPr>
+          <w:rFonts w:ascii="Times New Roman" w:eastAsia="Times New Roman" w:hAnsi="Times New Roman" w:cs="Times New Roman"/>
+          <w:sz w:val="24"/>
+          <w:szCs w:val="24"/>
+          <w:lang w:eastAsia="bg-BG"/>
+        </w:rPr>
+        <w:t>Създаване, редактиране и изтриване на курсове.</w:t>
+      </w:r>
+    </w:p>
+    <w:p>
+      <w:pPr>
+        <w:numPr>
+          <w:ilvl w:val="1"/>
+          <w:numId w:val="1"/>
+        </w:numPr>
+        <w:spacing w:before="100" w:beforeAutospacing="1" w:after="100" w:afterAutospacing="1" w:line="240" w:lineRule="auto"/>
+        <w:rPr>
+          <w:rFonts w:ascii="Times New Roman" w:eastAsia="Times New Roman" w:hAnsi="Times New Roman" w:cs="Times New Roman"/>
+          <w:sz w:val="24"/>
+          <w:szCs w:val="24"/>
+          <w:lang w:eastAsia="bg-BG"/>
+        </w:rPr>
+      </w:pPr>
+      <w:r>
+        <w:rPr>
+          <w:rFonts w:ascii="Times New Roman" w:eastAsia="Times New Roman" w:hAnsi="Times New Roman" w:cs="Times New Roman"/>
+          <w:sz w:val="24"/>
+          <w:szCs w:val="24"/>
+          <w:lang w:eastAsia="bg-BG"/>
+        </w:rPr>
+        <w:t>Добавяне на информация за курса - заглавие, описание, ниво на трудност, категория и др.</w:t>
+      </w:r>
+    </w:p>
+    <w:p>
+      <w:pPr>
+        <w:numPr>
+          <w:ilvl w:val="0"/>
+          <w:numId w:val="1"/>
+        </w:numPr>
+        <w:spacing w:before="100" w:beforeAutospacing="1" w:after="100" w:afterAutospacing="1" w:line="240" w:lineRule="auto"/>
+        <w:rPr>
+          <w:rFonts w:ascii="Times New Roman" w:eastAsia="Times New Roman" w:hAnsi="Times New Roman" w:cs="Times New Roman"/>
+          <w:sz w:val="24"/>
+          <w:szCs w:val="24"/>
+          <w:lang w:eastAsia="bg-BG"/>
+        </w:rPr>
+      </w:pPr>
+      <w:r>
+        <w:rPr>
+          <w:rFonts w:ascii="Times New Roman" w:eastAsia="Times New Roman" w:hAnsi="Times New Roman" w:cs="Times New Roman"/>
+          <w:b/>
+          <w:bCs/>
+          <w:sz w:val="24"/>
+          <w:szCs w:val="24"/>
+          <w:lang w:eastAsia="bg-BG"/>
+        </w:rPr>
+        <w:t>Записвания и Потребители:</w:t>
+      </w:r>
+    </w:p>
+    <w:p>
+      <w:pPr>
+        <w:numPr>
+          <w:ilvl w:val="1"/>
+          <w:numId w:val="1"/>
+        </w:numPr>
+        <w:spacing w:before="100" w:beforeAutospacing="1" w:after="100" w:afterAutospacing="1" w:line="240" w:lineRule="auto"/>
+        <w:rPr>
+          <w:rFonts w:ascii="Times New Roman" w:eastAsia="Times New Roman" w:hAnsi="Times New Roman" w:cs="Times New Roman"/>
+          <w:sz w:val="24"/>
+          <w:szCs w:val="24"/>
+          <w:lang w:eastAsia="bg-BG"/>
+        </w:rPr>
+      </w:pPr>
+      <w:r>
+        <w:rPr>
+          <w:rFonts w:ascii="Times New Roman" w:eastAsia="Times New Roman" w:hAnsi="Times New Roman" w:cs="Times New Roman"/>
+          <w:sz w:val="24"/>
+          <w:szCs w:val="24"/>
+          <w:lang w:eastAsia="bg-BG"/>
+        </w:rPr>
+        <w:t>Възможност за потребителите да се записват и отписват от курсове.</w:t>
+      </w:r>
+    </w:p>
+    <w:p>
+      <w:pPr>
+        <w:numPr>
+          <w:ilvl w:val="1"/>
+          <w:numId w:val="1"/>
+        </w:numPr>
+        <w:spacing w:before="100" w:beforeAutospacing="1" w:after="100" w:afterAutospacing="1" w:line="240" w:lineRule="auto"/>
+        <w:rPr>
+          <w:rFonts w:ascii="Times New Roman" w:eastAsia="Times New Roman" w:hAnsi="Times New Roman" w:cs="Times New Roman"/>
+          <w:sz w:val="24"/>
+          <w:szCs w:val="24"/>
+          <w:lang w:eastAsia="bg-BG"/>
+        </w:rPr>
+      </w:pPr>
+      <w:r>
+        <w:rPr>
+          <w:rFonts w:ascii="Times New Roman" w:eastAsia="Times New Roman" w:hAnsi="Times New Roman" w:cs="Times New Roman"/>
+          <w:sz w:val="24"/>
+          <w:szCs w:val="24"/>
+          <w:lang w:eastAsia="bg-BG"/>
+        </w:rPr>
+        <w:t>Преглед на записаните потребители за всеки курс.</w:t>
+      </w:r>
+    </w:p>
+    <w:p>
+      <w:pPr>
+        <w:numPr>
+          <w:ilvl w:val="0"/>
+          <w:numId w:val="1"/>
+        </w:numPr>
+        <w:spacing w:before="100" w:beforeAutospacing="1" w:after="100" w:afterAutospacing="1" w:line="240" w:lineRule="auto"/>
+        <w:rPr>
+          <w:rFonts w:ascii="Times New Roman" w:eastAsia="Times New Roman" w:hAnsi="Times New Roman" w:cs="Times New Roman"/>
+          <w:sz w:val="24"/>
+          <w:szCs w:val="24"/>
+          <w:lang w:eastAsia="bg-BG"/>
+        </w:rPr>
+      </w:pPr>
+      <w:r>
+        <w:rPr>
+          <w:rFonts w:ascii="Times New Roman" w:eastAsia="Times New Roman" w:hAnsi="Times New Roman" w:cs="Times New Roman"/>
+          <w:b/>
+          <w:bCs/>
+          <w:sz w:val="24"/>
+          <w:szCs w:val="24"/>
+          <w:lang w:eastAsia="bg-BG"/>
+        </w:rPr>
+        <w:t>Задачи и Оценки:</w:t>
+      </w:r>
+    </w:p>
+    <w:p>
+      <w:pPr>
+        <w:numPr>
+          <w:ilvl w:val="1"/>
+          <w:numId w:val="1"/>
+        </w:numPr>
+        <w:spacing w:before="100" w:beforeAutospacing="1" w:after="100" w:afterAutospacing="1" w:line="240" w:lineRule="auto"/>
+        <w:rPr>
+          <w:rFonts w:ascii="Times New Roman" w:eastAsia="Times New Roman" w:hAnsi="Times New Roman" w:cs="Times New Roman"/>
+          <w:sz w:val="24"/>
+          <w:szCs w:val="24"/>
+          <w:lang w:eastAsia="bg-BG"/>
+        </w:rPr>
+      </w:pPr>
+      <w:r>
+        <w:rPr>
+          <w:rFonts w:ascii="Times New Roman" w:eastAsia="Times New Roman" w:hAnsi="Times New Roman" w:cs="Times New Roman"/>
+          <w:sz w:val="24"/>
+          <w:szCs w:val="24"/>
+          <w:lang w:eastAsia="bg-BG"/>
+        </w:rPr>
+        <w:t>Създаване и качване на задачи или тестове за курсове.</w:t>
+      </w:r>
+    </w:p>
+    <w:p>
+      <w:pPr>
+        <w:numPr>
+          <w:ilvl w:val="1"/>
+          <w:numId w:val="1"/>
+        </w:numPr>
+        <w:spacing w:before="100" w:beforeAutospacing="1" w:after="100" w:afterAutospacing="1" w:line="240" w:lineRule="auto"/>
+        <w:rPr>
+          <w:rFonts w:ascii="Times New Roman" w:eastAsia="Times New Roman" w:hAnsi="Times New Roman" w:cs="Times New Roman"/>
+          <w:sz w:val="24"/>
+          <w:szCs w:val="24"/>
+          <w:lang w:eastAsia="bg-BG"/>
+        </w:rPr>
+      </w:pPr>
+      <w:r>
+        <w:rPr>
+          <w:rFonts w:ascii="Times New Roman" w:eastAsia="Times New Roman" w:hAnsi="Times New Roman" w:cs="Times New Roman"/>
+          <w:sz w:val="24"/>
+          <w:szCs w:val="24"/>
+          <w:lang w:eastAsia="bg-BG"/>
+        </w:rPr>
+        <w:t>Възможност за оценяване и даване на обратна връзка от страна на администраторите.</w:t>
+      </w:r>
+    </w:p>
+    <w:p>
+      <w:pPr>
+        <w:numPr>
+          <w:ilvl w:val="0"/>
+          <w:numId w:val="1"/>
+        </w:numPr>
+        <w:spacing w:before="100" w:beforeAutospacing="1" w:after="100" w:afterAutospacing="1" w:line="240" w:lineRule="auto"/>
+        <w:rPr>
+          <w:rFonts w:ascii="Times New Roman" w:eastAsia="Times New Roman" w:hAnsi="Times New Roman" w:cs="Times New Roman"/>
+          <w:sz w:val="24"/>
+          <w:szCs w:val="24"/>
+          <w:lang w:eastAsia="bg-BG"/>
+        </w:rPr>
+      </w:pPr>
+      <w:r>
+        <w:rPr>
+          <w:rFonts w:ascii="Times New Roman" w:eastAsia="Times New Roman" w:hAnsi="Times New Roman" w:cs="Times New Roman"/>
+          <w:b/>
+          <w:bCs/>
+          <w:sz w:val="24"/>
+          <w:szCs w:val="24"/>
+          <w:lang w:eastAsia="bg-BG"/>
+        </w:rPr>
+        <w:t>Търсене и Филтриране:</w:t>
+      </w:r>
+    </w:p>
+    <w:p>
+      <w:pPr>
+        <w:numPr>
+          <w:ilvl w:val="1"/>
+          <w:numId w:val="1"/>
+        </w:numPr>
+        <w:spacing w:before="100" w:beforeAutospacing="1" w:after="100" w:afterAutospacing="1" w:line="240" w:lineRule="auto"/>
+        <w:rPr>
+          <w:rFonts w:ascii="Times New Roman" w:eastAsia="Times New Roman" w:hAnsi="Times New Roman" w:cs="Times New Roman"/>
+          <w:sz w:val="24"/>
+          <w:szCs w:val="24"/>
+          <w:lang w:eastAsia="bg-BG"/>
+        </w:rPr>
+      </w:pPr>
+      <w:r>
+        <w:rPr>
+          <w:rFonts w:ascii="Times New Roman" w:eastAsia="Times New Roman" w:hAnsi="Times New Roman" w:cs="Times New Roman"/>
+          <w:sz w:val="24"/>
+          <w:szCs w:val="24"/>
+          <w:lang w:eastAsia="bg-BG"/>
+        </w:rPr>
+        <w:t>Търсене на курсове по заглавие или категория.</w:t>
+      </w:r>
+    </w:p>
+    <w:p>
+      <w:pPr>
+        <w:numPr>
+          <w:ilvl w:val="1"/>
+          <w:numId w:val="1"/>
+        </w:numPr>
+        <w:spacing w:before="100" w:beforeAutospacing="1" w:after="100" w:afterAutospacing="1" w:line="240" w:lineRule="auto"/>
+        <w:rPr>
+          <w:rFonts w:ascii="Times New Roman" w:eastAsia="Times New Roman" w:hAnsi="Times New Roman" w:cs="Times New Roman"/>
+          <w:sz w:val="24"/>
+          <w:szCs w:val="24"/>
+          <w:lang w:eastAsia="bg-BG"/>
+        </w:rPr>
+      </w:pPr>
+      <w:r>
+        <w:rPr>
+          <w:rFonts w:ascii="Times New Roman" w:eastAsia="Times New Roman" w:hAnsi="Times New Roman" w:cs="Times New Roman"/>
+          <w:sz w:val="24"/>
+          <w:szCs w:val="24"/>
+          <w:lang w:eastAsia="bg-BG"/>
+        </w:rPr>
+        <w:t>Филтриране по ниво на трудност и статус на курса (активен, завършен).</w:t>
+      </w:r>
+    </w:p>
+    <w:p>
+      <w:pPr>
+        <w:numPr>
+          <w:ilvl w:val="0"/>
+          <w:numId w:val="1"/>
+        </w:numPr>
+        <w:spacing w:before="100" w:beforeAutospacing="1" w:after="100" w:afterAutospacing="1" w:line="240" w:lineRule="auto"/>
+        <w:rPr>
+          <w:rFonts w:ascii="Times New Roman" w:eastAsia="Times New Roman" w:hAnsi="Times New Roman" w:cs="Times New Roman"/>
+          <w:sz w:val="24"/>
+          <w:szCs w:val="24"/>
+          <w:lang w:eastAsia="bg-BG"/>
+        </w:rPr>
+      </w:pPr>
+      <w:r>
+        <w:rPr>
+          <w:rFonts w:ascii="Times New Roman" w:eastAsia="Times New Roman" w:hAnsi="Times New Roman" w:cs="Times New Roman"/>
+          <w:b/>
+          <w:bCs/>
+          <w:sz w:val="24"/>
+          <w:szCs w:val="24"/>
+          <w:lang w:eastAsia="bg-BG"/>
+        </w:rPr>
+        <w:t>Сигурност и Тестване:</w:t>
+      </w:r>
+    </w:p>
+    <w:p>
+      <w:pPr>
+        <w:numPr>
+          <w:ilvl w:val="1"/>
+          <w:numId w:val="1"/>
+        </w:numPr>
+        <w:spacing w:before="100" w:beforeAutospacing="1" w:after="100" w:afterAutospacing="1" w:line="240" w:lineRule="auto"/>
+        <w:rPr>
+          <w:rFonts w:ascii="Times New Roman" w:eastAsia="Times New Roman" w:hAnsi="Times New Roman" w:cs="Times New Roman"/>
+          <w:sz w:val="24"/>
+          <w:szCs w:val="24"/>
+          <w:lang w:eastAsia="bg-BG"/>
+        </w:rPr>
+      </w:pPr>
+      <w:r>
+        <w:rPr>
+          <w:rFonts w:ascii="Times New Roman" w:eastAsia="Times New Roman" w:hAnsi="Times New Roman" w:cs="Times New Roman"/>
+          <w:sz w:val="24"/>
+          <w:szCs w:val="24"/>
+          <w:lang w:eastAsia="bg-BG"/>
+        </w:rPr>
+        <w:t>Имплементация на мерки за сигурност срещу SQL инжекции, XSS и CSRF атаки.</w:t>
+      </w:r>
+    </w:p>
+    <w:p>
+      <w:pPr>
+        <w:numPr>
+          <w:ilvl w:val="1"/>
+          <w:numId w:val="1"/>
+        </w:numPr>
+        <w:spacing w:before="100" w:beforeAutospacing="1" w:after="100" w:afterAutospacing="1" w:line="240" w:lineRule="auto"/>
+        <w:rPr>
+          <w:rFonts w:ascii="Times New Roman" w:eastAsia="Times New Roman" w:hAnsi="Times New Roman" w:cs="Times New Roman"/>
+          <w:sz w:val="24"/>
+          <w:szCs w:val="24"/>
+          <w:lang w:eastAsia="bg-BG"/>
+        </w:rPr>
+      </w:pPr>
+      <w:r>
+        <w:rPr>
+          <w:rFonts w:ascii="Times New Roman" w:eastAsia="Times New Roman" w:hAnsi="Times New Roman" w:cs="Times New Roman"/>
+          <w:sz w:val="24"/>
+          <w:szCs w:val="24"/>
+          <w:lang w:eastAsia="bg-BG"/>
+        </w:rPr>
+        <w:t>Написване на модулни тестове за важните части от приложението.</w:t>
+      </w:r>
+    </w:p>
+    <w:p>
+      <w:pPr>
+        <w:numPr>
+          <w:ilvl w:val="0"/>
+          <w:numId w:val="1"/>
+        </w:numPr>
+        <w:spacing w:before="100" w:beforeAutospacing="1" w:after="100" w:afterAutospacing="1" w:line="240" w:lineRule="auto"/>
+        <w:rPr>
+          <w:rFonts w:ascii="Times New Roman" w:eastAsia="Times New Roman" w:hAnsi="Times New Roman" w:cs="Times New Roman"/>
+          <w:sz w:val="24"/>
+          <w:szCs w:val="24"/>
+          <w:lang w:eastAsia="bg-BG"/>
+        </w:rPr>
+      </w:pPr>
+      <w:r>
+        <w:rPr>
+          <w:rFonts w:ascii="Times New Roman" w:eastAsia="Times New Roman" w:hAnsi="Times New Roman" w:cs="Times New Roman"/>
+          <w:b/>
+          <w:bCs/>
+          <w:sz w:val="24"/>
+          <w:szCs w:val="24"/>
+          <w:lang w:eastAsia="bg-BG"/>
+        </w:rPr>
+        <w:t>Интерактивност със събития (бонус):</w:t>
+      </w:r>
+    </w:p>
+    <w:p>
+      <w:pPr>
+        <w:numPr>
+          <w:ilvl w:val="1"/>
+          <w:numId w:val="1"/>
+        </w:numPr>
+        <w:spacing w:before="100" w:beforeAutospacing="1" w:after="100" w:afterAutospacing="1" w:line="240" w:lineRule="auto"/>
+        <w:rPr>
+          <w:rFonts w:ascii="Times New Roman" w:eastAsia="Times New Roman" w:hAnsi="Times New Roman" w:cs="Times New Roman"/>
+          <w:sz w:val="24"/>
+          <w:szCs w:val="24"/>
+          <w:lang w:eastAsia="bg-BG"/>
+        </w:rPr>
+      </w:pPr>
+      <w:r>
+        <w:rPr>
+          <w:rFonts w:ascii="Times New Roman" w:eastAsia="Times New Roman" w:hAnsi="Times New Roman" w:cs="Times New Roman"/>
+          <w:sz w:val="24"/>
+          <w:szCs w:val="24"/>
+          <w:lang w:eastAsia="bg-BG"/>
+        </w:rPr>
+        <w:t xml:space="preserve">Използване на </w:t>
+      </w:r>
+      <w:proofErr w:type="spellStart"/>
+      <w:r>
+        <w:rPr>
+          <w:rFonts w:ascii="Times New Roman" w:eastAsia="Times New Roman" w:hAnsi="Times New Roman" w:cs="Times New Roman"/>
+          <w:sz w:val="24"/>
+          <w:szCs w:val="24"/>
+          <w:lang w:eastAsia="bg-BG"/>
+        </w:rPr>
+        <w:t>SignalR</w:t>
+      </w:r>
+      <w:proofErr w:type="spellEnd"/>
+      <w:r>
+        <w:rPr>
+          <w:rFonts w:ascii="Times New Roman" w:eastAsia="Times New Roman" w:hAnsi="Times New Roman" w:cs="Times New Roman"/>
+          <w:sz w:val="24"/>
+          <w:szCs w:val="24"/>
+          <w:lang w:eastAsia="bg-BG"/>
+        </w:rPr>
+        <w:t xml:space="preserve"> за реално временни актуализации, например чат между потребителите на курсовете.</w:t>
+      </w:r>
+    </w:p>
+    <w:p>
+      <w:pPr>
+        <w:numPr>
+          <w:ilvl w:val="0"/>
+          <w:numId w:val="1"/>
+        </w:numPr>
+        <w:spacing w:before="100" w:beforeAutospacing="1" w:after="100" w:afterAutospacing="1" w:line="240" w:lineRule="auto"/>
+        <w:rPr>
+          <w:rFonts w:ascii="Times New Roman" w:eastAsia="Times New Roman" w:hAnsi="Times New Roman" w:cs="Times New Roman"/>
+          <w:sz w:val="24"/>
+          <w:szCs w:val="24"/>
+          <w:lang w:eastAsia="bg-BG"/>
+        </w:rPr>
+      </w:pPr>
+      <w:proofErr w:type="spellStart"/>
+      <w:r>
+        <w:rPr>
+          <w:rFonts w:ascii="Times New Roman" w:eastAsia="Times New Roman" w:hAnsi="Times New Roman" w:cs="Times New Roman"/>
+          <w:b/>
+          <w:bCs/>
+          <w:sz w:val="24"/>
+          <w:szCs w:val="24"/>
+          <w:lang w:eastAsia="bg-BG"/>
+        </w:rPr>
+        <w:t>Front-End</w:t>
+      </w:r>
+      <w:proofErr w:type="spellEnd"/>
+      <w:r>
+        <w:rPr>
+          <w:rFonts w:ascii="Times New Roman" w:eastAsia="Times New Roman" w:hAnsi="Times New Roman" w:cs="Times New Roman"/>
+          <w:b/>
+          <w:bCs/>
+          <w:sz w:val="24"/>
+          <w:szCs w:val="24"/>
+          <w:lang w:eastAsia="bg-BG"/>
+        </w:rPr>
+        <w:t xml:space="preserve"> Framework (бонус):</w:t>
+      </w:r>
+    </w:p>
+    <w:p>
+      <w:pPr>
+        <w:numPr>
+          <w:ilvl w:val="1"/>
+          <w:numId w:val="1"/>
+        </w:numPr>
+        <w:spacing w:before="100" w:beforeAutospacing="1" w:after="100" w:afterAutospacing="1" w:line="240" w:lineRule="auto"/>
+        <w:rPr>
+          <w:rFonts w:ascii="Times New Roman" w:eastAsia="Times New Roman" w:hAnsi="Times New Roman" w:cs="Times New Roman"/>
+          <w:sz w:val="24"/>
+          <w:szCs w:val="24"/>
+          <w:lang w:eastAsia="bg-BG"/>
+        </w:rPr>
+      </w:pPr>
+      <w:r>
+        <w:rPr>
+          <w:rFonts w:ascii="Times New Roman" w:eastAsia="Times New Roman" w:hAnsi="Times New Roman" w:cs="Times New Roman"/>
+          <w:sz w:val="24"/>
+          <w:szCs w:val="24"/>
+          <w:lang w:eastAsia="bg-BG"/>
+        </w:rPr>
+        <w:t xml:space="preserve">Разглеждане на възможността за използване на </w:t>
+      </w:r>
+      <w:proofErr w:type="spellStart"/>
+      <w:r>
+        <w:rPr>
+          <w:rFonts w:ascii="Times New Roman" w:eastAsia="Times New Roman" w:hAnsi="Times New Roman" w:cs="Times New Roman"/>
+          <w:sz w:val="24"/>
+          <w:szCs w:val="24"/>
+          <w:lang w:eastAsia="bg-BG"/>
+        </w:rPr>
+        <w:t>Angular</w:t>
+      </w:r>
+      <w:proofErr w:type="spellEnd"/>
+      <w:r>
+        <w:rPr>
+          <w:rFonts w:ascii="Times New Roman" w:eastAsia="Times New Roman" w:hAnsi="Times New Roman" w:cs="Times New Roman"/>
+          <w:sz w:val="24"/>
+          <w:szCs w:val="24"/>
+          <w:lang w:eastAsia="bg-BG"/>
+        </w:rPr>
+        <w:t xml:space="preserve">, </w:t>
+      </w:r>
+      <w:proofErr w:type="spellStart"/>
+      <w:r>
+        <w:rPr>
+          <w:rFonts w:ascii="Times New Roman" w:eastAsia="Times New Roman" w:hAnsi="Times New Roman" w:cs="Times New Roman"/>
+          <w:sz w:val="24"/>
+          <w:szCs w:val="24"/>
+          <w:lang w:eastAsia="bg-BG"/>
+        </w:rPr>
+        <w:t>React</w:t>
+      </w:r>
+      <w:proofErr w:type="spellEnd"/>
+      <w:r>
+        <w:rPr>
+          <w:rFonts w:ascii="Times New Roman" w:eastAsia="Times New Roman" w:hAnsi="Times New Roman" w:cs="Times New Roman"/>
+          <w:sz w:val="24"/>
+          <w:szCs w:val="24"/>
+          <w:lang w:eastAsia="bg-BG"/>
+        </w:rPr>
+        <w:t xml:space="preserve"> или </w:t>
+      </w:r>
+      <w:proofErr w:type="spellStart"/>
+      <w:r>
+        <w:rPr>
+          <w:rFonts w:ascii="Times New Roman" w:eastAsia="Times New Roman" w:hAnsi="Times New Roman" w:cs="Times New Roman"/>
+          <w:sz w:val="24"/>
+          <w:szCs w:val="24"/>
+          <w:lang w:eastAsia="bg-BG"/>
+        </w:rPr>
+        <w:t>Blazor</w:t>
+      </w:r>
+      <w:proofErr w:type="spellEnd"/>
+      <w:r>
+        <w:rPr>
+          <w:rFonts w:ascii="Times New Roman" w:eastAsia="Times New Roman" w:hAnsi="Times New Roman" w:cs="Times New Roman"/>
+          <w:sz w:val="24"/>
+          <w:szCs w:val="24"/>
+          <w:lang w:eastAsia="bg-BG"/>
+        </w:rPr>
+        <w:t xml:space="preserve"> за подобрена интерактивност.</w:t>
+      </w:r>
+    </w:p>
+    <w:p>
+      <w:pPr>
+        <w:numPr>
+          <w:ilvl w:val="0"/>
+          <w:numId w:val="1"/>
+        </w:numPr>
+        <w:spacing w:before="100" w:beforeAutospacing="1" w:after="100" w:afterAutospacing="1" w:line="240" w:lineRule="auto"/>
+        <w:rPr>
+          <w:rFonts w:ascii="Times New Roman" w:eastAsia="Times New Roman" w:hAnsi="Times New Roman" w:cs="Times New Roman"/>
+          <w:sz w:val="24"/>
+          <w:szCs w:val="24"/>
+          <w:lang w:eastAsia="bg-BG"/>
+        </w:rPr>
+      </w:pPr>
+      <w:r>
+        <w:rPr>
+          <w:rFonts w:ascii="Times New Roman" w:eastAsia="Times New Roman" w:hAnsi="Times New Roman" w:cs="Times New Roman"/>
+          <w:b/>
+          <w:bCs/>
+          <w:sz w:val="24"/>
+          <w:szCs w:val="24"/>
+          <w:lang w:eastAsia="bg-BG"/>
+        </w:rPr>
+        <w:t>Дизайн и Изглед:</w:t>
+      </w:r>
+    </w:p>
+    <w:p>
+      <w:pPr>
+        <w:numPr>
+          <w:ilvl w:val="0"/>
+          <w:numId w:val="2"/>
+        </w:numPr>
+        <w:spacing w:before="100" w:beforeAutospacing="1" w:after="100" w:afterAutospacing="1" w:line="240" w:lineRule="auto"/>
+        <w:rPr>
+          <w:rFonts w:ascii="Times New Roman" w:eastAsia="Times New Roman" w:hAnsi="Times New Roman" w:cs="Times New Roman"/>
+          <w:sz w:val="24"/>
+          <w:szCs w:val="24"/>
+          <w:lang w:eastAsia="bg-BG"/>
+        </w:rPr>
+      </w:pPr>
+      <w:proofErr w:type="spellStart"/>
+      <w:r>
+        <w:rPr>
+          <w:rFonts w:ascii="Times New Roman" w:eastAsia="Times New Roman" w:hAnsi="Times New Roman" w:cs="Times New Roman"/>
+          <w:sz w:val="24"/>
+          <w:szCs w:val="24"/>
+          <w:lang w:eastAsia="bg-BG"/>
+        </w:rPr>
+        <w:t>Уделяне</w:t>
+      </w:r>
+      <w:proofErr w:type="spellEnd"/>
+      <w:r>
+        <w:rPr>
+          <w:rFonts w:ascii="Times New Roman" w:eastAsia="Times New Roman" w:hAnsi="Times New Roman" w:cs="Times New Roman"/>
+          <w:sz w:val="24"/>
+          <w:szCs w:val="24"/>
+          <w:lang w:eastAsia="bg-BG"/>
+        </w:rPr>
+        <w:t xml:space="preserve"> на внимание на добър дизайн и лесно ползване на интерфейса.</w:t>
+      </w:r>
+    </w:p>
+    <w:p>
+      <w:pPr>
+        <w:numPr>
+          <w:ilvl w:val="0"/>
+          <w:numId w:val="2"/>
+        </w:numPr>
+        <w:spacing w:before="100" w:beforeAutospacing="1" w:after="100" w:afterAutospacing="1" w:line="240" w:lineRule="auto"/>
+        <w:rPr>
+          <w:rFonts w:ascii="Times New Roman" w:eastAsia="Times New Roman" w:hAnsi="Times New Roman" w:cs="Times New Roman"/>
+          <w:sz w:val="24"/>
+          <w:szCs w:val="24"/>
+          <w:lang w:eastAsia="bg-BG"/>
+        </w:rPr>
+      </w:pPr>
+      <w:r>
+        <w:rPr>
+          <w:rFonts w:ascii="Times New Roman" w:eastAsia="Times New Roman" w:hAnsi="Times New Roman" w:cs="Times New Roman"/>
+          <w:sz w:val="24"/>
+          <w:szCs w:val="24"/>
+          <w:lang w:eastAsia="bg-BG"/>
+        </w:rPr>
+        <w:t xml:space="preserve">Поддръжка на </w:t>
+      </w:r>
+      <w:proofErr w:type="spellStart"/>
+      <w:r>
+        <w:rPr>
+          <w:rFonts w:ascii="Times New Roman" w:eastAsia="Times New Roman" w:hAnsi="Times New Roman" w:cs="Times New Roman"/>
+          <w:sz w:val="24"/>
+          <w:szCs w:val="24"/>
+          <w:lang w:eastAsia="bg-BG"/>
+        </w:rPr>
+        <w:t>респонсивен</w:t>
+      </w:r>
+      <w:proofErr w:type="spellEnd"/>
+      <w:r>
+        <w:rPr>
+          <w:rFonts w:ascii="Times New Roman" w:eastAsia="Times New Roman" w:hAnsi="Times New Roman" w:cs="Times New Roman"/>
+          <w:sz w:val="24"/>
+          <w:szCs w:val="24"/>
+          <w:lang w:eastAsia="bg-BG"/>
+        </w:rPr>
+        <w:t xml:space="preserve"> дизайн за различни устройства.</w:t>
+      </w:r>
+    </w:p>
+    <w:p>
+      <w:pPr>
+        <w:numPr>
+          <w:ilvl w:val="0"/>
+          <w:numId w:val="3"/>
+        </w:numPr>
+        <w:spacing w:before="100" w:beforeAutospacing="1" w:after="100" w:afterAutospacing="1" w:line="240" w:lineRule="auto"/>
+        <w:rPr>
+          <w:rFonts w:ascii="Times New Roman" w:eastAsia="Times New Roman" w:hAnsi="Times New Roman" w:cs="Times New Roman"/>
+          <w:sz w:val="24"/>
+          <w:szCs w:val="24"/>
+          <w:lang w:eastAsia="bg-BG"/>
+        </w:rPr>
+      </w:pPr>
+      <w:r>
+        <w:rPr>
+          <w:rFonts w:ascii="Times New Roman" w:eastAsia="Times New Roman" w:hAnsi="Times New Roman" w:cs="Times New Roman"/>
+          <w:b/>
+          <w:bCs/>
+          <w:sz w:val="24"/>
+          <w:szCs w:val="24"/>
+          <w:lang w:eastAsia="bg-BG"/>
+        </w:rPr>
+        <w:t>Интеграция на елементи от HTML5 (бонус):</w:t>
+      </w:r>
+    </w:p>
+    <w:p>
+      <w:pPr>
+        <w:numPr>
+          <w:ilvl w:val="0"/>
+          <w:numId w:val="4"/>
+        </w:numPr>
+        <w:spacing w:before="100" w:beforeAutospacing="1" w:after="100" w:afterAutospacing="1" w:line="240" w:lineRule="auto"/>
+        <w:rPr>
+          <w:rFonts w:ascii="Times New Roman" w:eastAsia="Times New Roman" w:hAnsi="Times New Roman" w:cs="Times New Roman"/>
+          <w:sz w:val="24"/>
+          <w:szCs w:val="24"/>
+          <w:lang w:eastAsia="bg-BG"/>
+        </w:rPr>
+      </w:pPr>
+      <w:r>
+        <w:rPr>
+          <w:rFonts w:ascii="Times New Roman" w:eastAsia="Times New Roman" w:hAnsi="Times New Roman" w:cs="Times New Roman"/>
+          <w:sz w:val="24"/>
+          <w:szCs w:val="24"/>
+          <w:lang w:eastAsia="bg-BG"/>
+        </w:rPr>
+        <w:t xml:space="preserve">Използване на HTML5 елементи като </w:t>
+      </w:r>
+      <w:proofErr w:type="spellStart"/>
+      <w:r>
+        <w:rPr>
+          <w:rFonts w:ascii="Times New Roman" w:eastAsia="Times New Roman" w:hAnsi="Times New Roman" w:cs="Times New Roman"/>
+          <w:sz w:val="24"/>
+          <w:szCs w:val="24"/>
+          <w:lang w:eastAsia="bg-BG"/>
+        </w:rPr>
+        <w:t>геолокация</w:t>
+      </w:r>
+      <w:proofErr w:type="spellEnd"/>
+      <w:r>
+        <w:rPr>
+          <w:rFonts w:ascii="Times New Roman" w:eastAsia="Times New Roman" w:hAnsi="Times New Roman" w:cs="Times New Roman"/>
+          <w:sz w:val="24"/>
+          <w:szCs w:val="24"/>
+          <w:lang w:eastAsia="bg-BG"/>
+        </w:rPr>
+        <w:t>, локално съхранение и SVG.</w:t>
+      </w:r>
+    </w:p>
+    <w:p>
+      <w:pPr>
+        <w:spacing w:before="100" w:beforeAutospacing="1" w:after="100" w:afterAutospacing="1" w:line="240" w:lineRule="auto"/>
+        <w:outlineLvl w:val="2"/>
         <w:rPr>
           <w:rFonts w:ascii="Times New Roman" w:eastAsia="Times New Roman" w:hAnsi="Times New Roman" w:cs="Times New Roman"/>
           <w:b/>
@@ -997,6 +1079,33 @@
           <w:szCs w:val="27"/>
           <w:lang w:eastAsia="bg-BG"/>
         </w:rPr>
+      </w:pPr>
+    </w:p>
+    <w:p>
+      <w:pPr>
+        <w:spacing w:before="100" w:beforeAutospacing="1" w:after="100" w:afterAutospacing="1" w:line="240" w:lineRule="auto"/>
+        <w:outlineLvl w:val="2"/>
+        <w:rPr>
+          <w:rFonts w:ascii="Times New Roman" w:eastAsia="Times New Roman" w:hAnsi="Times New Roman" w:cs="Times New Roman"/>
+          <w:b/>
+          <w:bCs/>
+          <w:sz w:val="27"/>
+          <w:szCs w:val="27"/>
+          <w:lang w:eastAsia="bg-BG"/>
+        </w:rPr>
+      </w:pPr>
+      <w:bookmarkStart w:id="0" w:name="_GoBack"/>
+      <w:bookmarkEnd w:id="0"/>
+      <w:r>
+        <w:rPr>
+          <w:rFonts w:ascii="Times New Roman" w:eastAsia="Times New Roman" w:hAnsi="Times New Roman" w:cs="Times New Roman"/>
+          <w:b/>
+          <w:bCs/>
+          <w:sz w:val="27"/>
+          <w:szCs w:val="27"/>
+          <w:lang w:eastAsia="bg-BG"/>
+        </w:rPr>
+        <w:lastRenderedPageBreak/>
         <w:t>Следващи стъпки:</w:t>
       </w:r>
     </w:p>
@@ -1045,7 +1154,6 @@
           <w:szCs w:val="24"/>
           <w:lang w:eastAsia="bg-BG"/>
         </w:rPr>
-        <w:lastRenderedPageBreak/>
         <w:t>Работете върху създаването на базата данни и моделите за курсове, потребители и записвания.</w:t>
       </w:r>
     </w:p>
@@ -1121,27 +1229,6 @@
         <w:t>Направете тестване на функционалностите и продължете с бонус функционалности, ако времето ви позволява.</w:t>
       </w:r>
     </w:p>
-    <w:p>
-      <w:pPr>
-        <w:spacing w:before="100" w:beforeAutospacing="1" w:after="100" w:afterAutospacing="1" w:line="240" w:lineRule="auto"/>
-        <w:rPr>
-          <w:rFonts w:ascii="Times New Roman" w:eastAsia="Times New Roman" w:hAnsi="Times New Roman" w:cs="Times New Roman"/>
-          <w:sz w:val="24"/>
-          <w:szCs w:val="24"/>
-          <w:lang w:eastAsia="bg-BG"/>
-        </w:rPr>
-      </w:pPr>
-      <w:r>
-        <w:rPr>
-          <w:rFonts w:ascii="Times New Roman" w:eastAsia="Times New Roman" w:hAnsi="Times New Roman" w:cs="Times New Roman"/>
-          <w:sz w:val="24"/>
-          <w:szCs w:val="24"/>
-          <w:lang w:eastAsia="bg-BG"/>
-        </w:rPr>
-        <w:t>С този план трябва да имате ясен старт за разработката на вашата Система за онлайн курсове. Успех! Ако имате допълнителни въпроси, не се колебайте да попитате.</w:t>
-      </w:r>
-    </w:p>
-    <w:p/>
     <w:sectPr>
       <w:pgSz w:w="11906" w:h="16838"/>
       <w:pgMar w:top="1417" w:right="1417" w:bottom="1417" w:left="1417" w:header="708" w:footer="708" w:gutter="0"/>

</xml_diff>